<commit_message>
trbajao de la semana
</commit_message>
<xml_diff>
--- a/Plan de trabajo TFM.docx
+++ b/Plan de trabajo TFM.docx
@@ -4,7 +4,7 @@
   <w:body>
     <w:p>
       <w:pPr>
-        <w:pStyle w:val="Title"/>
+        <w:pStyle w:val="Ttulo"/>
       </w:pPr>
       <w:r>
         <w:t>Plan de trabajo – Diego Razquin</w:t>
@@ -22,7 +22,7 @@
     </w:p>
     <w:tbl>
       <w:tblPr>
-        <w:tblStyle w:val="GridTable5Dark-Accent2"/>
+        <w:tblStyle w:val="Tablaconcuadrcula5oscura-nfasis2"/>
         <w:tblW w:w="0" w:type="auto"/>
         <w:tblLook w:val="04A0" w:firstRow="1" w:lastRow="0" w:firstColumn="1" w:lastColumn="0" w:noHBand="0" w:noVBand="1"/>
       </w:tblPr>
@@ -109,7 +109,7 @@
           </w:tcPr>
           <w:p>
             <w:pPr>
-              <w:pStyle w:val="ListParagraph"/>
+              <w:pStyle w:val="Prrafodelista"/>
               <w:numPr>
                 <w:ilvl w:val="0"/>
                 <w:numId w:val="1"/>
@@ -122,7 +122,7 @@
           </w:p>
           <w:p>
             <w:pPr>
-              <w:pStyle w:val="ListParagraph"/>
+              <w:pStyle w:val="Prrafodelista"/>
               <w:numPr>
                 <w:ilvl w:val="0"/>
                 <w:numId w:val="1"/>
@@ -135,7 +135,7 @@
           </w:p>
           <w:p>
             <w:pPr>
-              <w:pStyle w:val="ListParagraph"/>
+              <w:pStyle w:val="Prrafodelista"/>
               <w:numPr>
                 <w:ilvl w:val="0"/>
                 <w:numId w:val="1"/>
@@ -148,7 +148,7 @@
           </w:p>
           <w:p>
             <w:pPr>
-              <w:pStyle w:val="ListParagraph"/>
+              <w:pStyle w:val="Prrafodelista"/>
               <w:numPr>
                 <w:ilvl w:val="0"/>
                 <w:numId w:val="1"/>
@@ -161,7 +161,7 @@
           </w:p>
           <w:p>
             <w:pPr>
-              <w:pStyle w:val="ListParagraph"/>
+              <w:pStyle w:val="Prrafodelista"/>
               <w:numPr>
                 <w:ilvl w:val="0"/>
                 <w:numId w:val="1"/>
@@ -171,8 +171,9 @@
             <w:r>
               <w:t>Comparación del estado del arte</w:t>
             </w:r>
-            <w:bookmarkStart w:id="0" w:name="_GoBack"/>
-            <w:bookmarkEnd w:id="0"/>
+            <w:r>
+              <w:t xml:space="preserve"> (Parte 1)</w:t>
+            </w:r>
           </w:p>
         </w:tc>
       </w:tr>
@@ -207,7 +208,7 @@
           </w:tcPr>
           <w:p>
             <w:pPr>
-              <w:pStyle w:val="ListParagraph"/>
+              <w:pStyle w:val="Prrafodelista"/>
               <w:numPr>
                 <w:ilvl w:val="0"/>
                 <w:numId w:val="2"/>
@@ -215,12 +216,12 @@
               <w:cnfStyle w:val="000000000000" w:firstRow="0" w:lastRow="0" w:firstColumn="0" w:lastColumn="0" w:oddVBand="0" w:evenVBand="0" w:oddHBand="0" w:evenHBand="0" w:firstRowFirstColumn="0" w:firstRowLastColumn="0" w:lastRowFirstColumn="0" w:lastRowLastColumn="0"/>
             </w:pPr>
             <w:r>
-              <w:t>Escenarios de la aplicación</w:t>
-            </w:r>
-          </w:p>
-          <w:p>
-            <w:pPr>
-              <w:pStyle w:val="ListParagraph"/>
+              <w:t>Comparación del estado del arte (Parte 1)</w:t>
+            </w:r>
+          </w:p>
+          <w:p>
+            <w:pPr>
+              <w:pStyle w:val="Prrafodelista"/>
               <w:numPr>
                 <w:ilvl w:val="0"/>
                 <w:numId w:val="2"/>
@@ -228,12 +229,12 @@
               <w:cnfStyle w:val="000000000000" w:firstRow="0" w:lastRow="0" w:firstColumn="0" w:lastColumn="0" w:oddVBand="0" w:evenVBand="0" w:oddHBand="0" w:evenHBand="0" w:firstRowFirstColumn="0" w:firstRowLastColumn="0" w:lastRowFirstColumn="0" w:lastRowLastColumn="0"/>
             </w:pPr>
             <w:r>
-              <w:t>Redacción del proceso de investigación</w:t>
-            </w:r>
-          </w:p>
-          <w:p>
-            <w:pPr>
-              <w:pStyle w:val="ListParagraph"/>
+              <w:t>Escenarios de la aplicación</w:t>
+            </w:r>
+          </w:p>
+          <w:p>
+            <w:pPr>
+              <w:pStyle w:val="Prrafodelista"/>
               <w:numPr>
                 <w:ilvl w:val="0"/>
                 <w:numId w:val="2"/>
@@ -241,6 +242,34 @@
               <w:cnfStyle w:val="000000000000" w:firstRow="0" w:lastRow="0" w:firstColumn="0" w:lastColumn="0" w:oddVBand="0" w:evenVBand="0" w:oddHBand="0" w:evenHBand="0" w:firstRowFirstColumn="0" w:firstRowLastColumn="0" w:lastRowFirstColumn="0" w:lastRowLastColumn="0"/>
             </w:pPr>
             <w:r>
+              <w:t>Redacción del proceso de investigación</w:t>
+            </w:r>
+          </w:p>
+          <w:p>
+            <w:pPr>
+              <w:pStyle w:val="Prrafodelista"/>
+              <w:numPr>
+                <w:ilvl w:val="0"/>
+                <w:numId w:val="2"/>
+              </w:numPr>
+              <w:cnfStyle w:val="000000000000" w:firstRow="0" w:lastRow="0" w:firstColumn="0" w:lastColumn="0" w:oddVBand="0" w:evenVBand="0" w:oddHBand="0" w:evenHBand="0" w:firstRowFirstColumn="0" w:firstRowLastColumn="0" w:lastRowFirstColumn="0" w:lastRowLastColumn="0"/>
+            </w:pPr>
+            <w:r>
+              <w:t>Card sorting</w:t>
+            </w:r>
+            <w:bookmarkStart w:id="0" w:name="_GoBack"/>
+            <w:bookmarkEnd w:id="0"/>
+          </w:p>
+          <w:p>
+            <w:pPr>
+              <w:pStyle w:val="Prrafodelista"/>
+              <w:numPr>
+                <w:ilvl w:val="0"/>
+                <w:numId w:val="2"/>
+              </w:numPr>
+              <w:cnfStyle w:val="000000000000" w:firstRow="0" w:lastRow="0" w:firstColumn="0" w:lastColumn="0" w:oddVBand="0" w:evenVBand="0" w:oddHBand="0" w:evenHBand="0" w:firstRowFirstColumn="0" w:firstRowLastColumn="0" w:lastRowFirstColumn="0" w:lastRowLastColumn="0"/>
+            </w:pPr>
+            <w:r>
               <w:t>Diseño de los wireframes</w:t>
             </w:r>
           </w:p>
@@ -280,7 +309,7 @@
           </w:tcPr>
           <w:p>
             <w:pPr>
-              <w:pStyle w:val="ListParagraph"/>
+              <w:pStyle w:val="Prrafodelista"/>
               <w:numPr>
                 <w:ilvl w:val="0"/>
                 <w:numId w:val="3"/>
@@ -293,7 +322,7 @@
           </w:p>
           <w:p>
             <w:pPr>
-              <w:pStyle w:val="ListParagraph"/>
+              <w:pStyle w:val="Prrafodelista"/>
               <w:numPr>
                 <w:ilvl w:val="0"/>
                 <w:numId w:val="3"/>
@@ -306,7 +335,7 @@
           </w:p>
           <w:p>
             <w:pPr>
-              <w:pStyle w:val="ListParagraph"/>
+              <w:pStyle w:val="Prrafodelista"/>
               <w:numPr>
                 <w:ilvl w:val="0"/>
                 <w:numId w:val="3"/>
@@ -350,7 +379,7 @@
           </w:tcPr>
           <w:p>
             <w:pPr>
-              <w:pStyle w:val="ListParagraph"/>
+              <w:pStyle w:val="Prrafodelista"/>
               <w:numPr>
                 <w:ilvl w:val="0"/>
                 <w:numId w:val="3"/>
@@ -397,7 +426,7 @@
           </w:tcPr>
           <w:p>
             <w:pPr>
-              <w:pStyle w:val="ListParagraph"/>
+              <w:pStyle w:val="Prrafodelista"/>
               <w:numPr>
                 <w:ilvl w:val="0"/>
                 <w:numId w:val="3"/>
@@ -410,7 +439,7 @@
           </w:p>
           <w:p>
             <w:pPr>
-              <w:pStyle w:val="ListParagraph"/>
+              <w:pStyle w:val="Prrafodelista"/>
               <w:numPr>
                 <w:ilvl w:val="0"/>
                 <w:numId w:val="3"/>
@@ -454,7 +483,7 @@
           </w:tcPr>
           <w:p>
             <w:pPr>
-              <w:pStyle w:val="ListParagraph"/>
+              <w:pStyle w:val="Prrafodelista"/>
               <w:numPr>
                 <w:ilvl w:val="0"/>
                 <w:numId w:val="3"/>
@@ -1232,13 +1261,13 @@
     <w:name w:val="Normal"/>
     <w:qFormat/>
   </w:style>
-  <w:style w:type="character" w:default="1" w:styleId="DefaultParagraphFont">
+  <w:style w:type="character" w:default="1" w:styleId="Fuentedeprrafopredeter">
     <w:name w:val="Default Paragraph Font"/>
     <w:uiPriority w:val="1"/>
     <w:semiHidden/>
     <w:unhideWhenUsed/>
   </w:style>
-  <w:style w:type="table" w:default="1" w:styleId="TableNormal">
+  <w:style w:type="table" w:default="1" w:styleId="Tablanormal">
     <w:name w:val="Normal Table"/>
     <w:uiPriority w:val="99"/>
     <w:semiHidden/>
@@ -1253,17 +1282,17 @@
       </w:tblCellMar>
     </w:tblPr>
   </w:style>
-  <w:style w:type="numbering" w:default="1" w:styleId="NoList">
+  <w:style w:type="numbering" w:default="1" w:styleId="Sinlista">
     <w:name w:val="No List"/>
     <w:uiPriority w:val="99"/>
     <w:semiHidden/>
     <w:unhideWhenUsed/>
   </w:style>
-  <w:style w:type="paragraph" w:styleId="Title">
+  <w:style w:type="paragraph" w:styleId="Ttulo">
     <w:name w:val="Title"/>
     <w:basedOn w:val="Normal"/>
     <w:next w:val="Normal"/>
-    <w:link w:val="TitleChar"/>
+    <w:link w:val="TtuloCar"/>
     <w:uiPriority w:val="10"/>
     <w:qFormat/>
     <w:rsid w:val="007D003F"/>
@@ -1279,10 +1308,10 @@
       <w:szCs w:val="56"/>
     </w:rPr>
   </w:style>
-  <w:style w:type="character" w:customStyle="1" w:styleId="TitleChar">
-    <w:name w:val="Title Char"/>
-    <w:basedOn w:val="DefaultParagraphFont"/>
-    <w:link w:val="Title"/>
+  <w:style w:type="character" w:customStyle="1" w:styleId="TtuloCar">
+    <w:name w:val="Título Car"/>
+    <w:basedOn w:val="Fuentedeprrafopredeter"/>
+    <w:link w:val="Ttulo"/>
     <w:uiPriority w:val="10"/>
     <w:rsid w:val="007D003F"/>
     <w:rPr>
@@ -1293,9 +1322,9 @@
       <w:szCs w:val="56"/>
     </w:rPr>
   </w:style>
-  <w:style w:type="table" w:styleId="TableGrid">
+  <w:style w:type="table" w:styleId="Tablaconcuadrcula">
     <w:name w:val="Table Grid"/>
-    <w:basedOn w:val="TableNormal"/>
+    <w:basedOn w:val="Tablanormal"/>
     <w:uiPriority w:val="39"/>
     <w:rsid w:val="005C48B5"/>
     <w:pPr>
@@ -1312,9 +1341,9 @@
       </w:tblBorders>
     </w:tblPr>
   </w:style>
-  <w:style w:type="table" w:styleId="GridTable5Dark-Accent2">
+  <w:style w:type="table" w:styleId="Tablaconcuadrcula5oscura-nfasis2">
     <w:name w:val="Grid Table 5 Dark Accent 2"/>
-    <w:basedOn w:val="TableNormal"/>
+    <w:basedOn w:val="Tablanormal"/>
     <w:uiPriority w:val="50"/>
     <w:rsid w:val="005C48B5"/>
     <w:pPr>
@@ -1418,7 +1447,7 @@
       </w:tcPr>
     </w:tblStylePr>
   </w:style>
-  <w:style w:type="paragraph" w:styleId="ListParagraph">
+  <w:style w:type="paragraph" w:styleId="Prrafodelista">
     <w:name w:val="List Paragraph"/>
     <w:basedOn w:val="Normal"/>
     <w:uiPriority w:val="34"/>

</xml_diff>